<commit_message>
Adding the HTML color codes
</commit_message>
<xml_diff>
--- a/Sydney Wildlife Documents/Initial Work/Branding Document.docx
+++ b/Sydney Wildlife Documents/Initial Work/Branding Document.docx
@@ -313,8 +313,6 @@
       <w:r>
         <w:t>Colour Specifications</w:t>
       </w:r>
-      <w:bookmarkStart w:id="0" w:name="_GoBack"/>
-      <w:bookmarkEnd w:id="0"/>
     </w:p>
     <w:tbl>
       <w:tblPr>
@@ -352,7 +350,7 @@
               <mc:AlternateContent>
                 <mc:Choice Requires="wps">
                   <w:drawing>
-                    <wp:anchor distT="0" distB="0" distL="114300" distR="114300" simplePos="0" relativeHeight="251659264" behindDoc="0" locked="0" layoutInCell="1" allowOverlap="1" wp14:anchorId="640ED46A" wp14:editId="27F7D780">
+                    <wp:anchor distT="0" distB="0" distL="114300" distR="114300" simplePos="0" relativeHeight="251659264" behindDoc="0" locked="0" layoutInCell="1" allowOverlap="1" wp14:anchorId="1BBD10F5" wp14:editId="3F40445F">
                       <wp:simplePos x="0" y="0"/>
                       <wp:positionH relativeFrom="column">
                         <wp:posOffset>0</wp:posOffset>
@@ -483,6 +481,16 @@
               <w:t>31%</w:t>
             </w:r>
           </w:p>
+          <w:p>
+            <w:pPr>
+              <w:spacing w:before="0" w:after="0"/>
+            </w:pPr>
+            <w:bookmarkStart w:id="0" w:name="_GoBack"/>
+            <w:r>
+              <w:t>#AEB178</w:t>
+            </w:r>
+            <w:bookmarkEnd w:id="0"/>
+          </w:p>
         </w:tc>
         <w:tc>
           <w:tcPr>
@@ -497,7 +505,7 @@
               <mc:AlternateContent>
                 <mc:Choice Requires="wps">
                   <w:drawing>
-                    <wp:anchor distT="0" distB="0" distL="114300" distR="114300" simplePos="0" relativeHeight="251661312" behindDoc="0" locked="0" layoutInCell="1" allowOverlap="1" wp14:anchorId="6A13200A" wp14:editId="7AC117F7">
+                    <wp:anchor distT="0" distB="0" distL="114300" distR="114300" simplePos="0" relativeHeight="251661312" behindDoc="0" locked="0" layoutInCell="1" allowOverlap="1" wp14:anchorId="1F8BC149" wp14:editId="4F82E004">
                       <wp:simplePos x="0" y="0"/>
                       <wp:positionH relativeFrom="column">
                         <wp:posOffset>-19685</wp:posOffset>
@@ -637,6 +645,14 @@
             </w:pPr>
             <w:r>
               <w:t>Pantone 5255 CVU (100%)</w:t>
+            </w:r>
+          </w:p>
+          <w:p>
+            <w:pPr>
+              <w:spacing w:before="0" w:after="0"/>
+            </w:pPr>
+            <w:r>
+              <w:t>#595968</w:t>
             </w:r>
           </w:p>
         </w:tc>
@@ -3393,7 +3409,7 @@
 </file>
 
 <file path=customXml/itemProps1.xml><?xml version="1.0" encoding="utf-8"?>
-<ds:datastoreItem xmlns:ds="http://schemas.openxmlformats.org/officeDocument/2006/customXml" ds:itemID="{7C3AB2EC-0676-4B05-B316-1E369B2AE363}">
+<ds:datastoreItem xmlns:ds="http://schemas.openxmlformats.org/officeDocument/2006/customXml" ds:itemID="{D98FA37D-2526-40B1-9373-A104F440E48C}">
   <ds:schemaRefs>
     <ds:schemaRef ds:uri="http://schemas.openxmlformats.org/officeDocument/2006/bibliography"/>
   </ds:schemaRefs>

</xml_diff>